<commit_message>
add health probe section
</commit_message>
<xml_diff>
--- a/Phase 4 Distributed .docx
+++ b/Phase 4 Distributed .docx
@@ -7729,14 +7729,9 @@
         <w:fldChar w:fldCharType="end"/>
       </w:r>
       <w:r>
-        <w:t xml:space="preserve"> System layered </w:t>
-      </w:r>
-      <w:proofErr w:type="gramStart"/>
-      <w:r>
-        <w:t>architecture</w:t>
+        <w:t xml:space="preserve"> System layered architecture</w:t>
       </w:r>
       <w:bookmarkEnd w:id="20"/>
-      <w:proofErr w:type="gramEnd"/>
     </w:p>
     <w:p>
       <w:pPr>
@@ -7814,14 +7809,9 @@
         <w:fldChar w:fldCharType="end"/>
       </w:r>
       <w:r>
-        <w:t xml:space="preserve"> OpenCL </w:t>
-      </w:r>
-      <w:proofErr w:type="gramStart"/>
-      <w:r>
-        <w:t>architecture</w:t>
+        <w:t xml:space="preserve"> OpenCL architecture</w:t>
       </w:r>
       <w:bookmarkEnd w:id="21"/>
-      <w:proofErr w:type="gramEnd"/>
     </w:p>
     <w:p/>
     <w:p/>
@@ -9269,7 +9259,7 @@
           <w:noProof/>
         </w:rPr>
         <w:drawing>
-          <wp:inline distT="0" distB="0" distL="0" distR="0" wp14:anchorId="5DF0FF43" wp14:editId="42D7DAFB">
+          <wp:inline distT="0" distB="0" distL="0" distR="0" wp14:anchorId="5DF0FF43" wp14:editId="31979542">
             <wp:extent cx="6645910" cy="1239520"/>
             <wp:effectExtent l="0" t="0" r="2540" b="0"/>
             <wp:docPr id="1008319753" name="Picture 4" descr="A black screen with red and purple text&#10;&#10;Description automatically generated"/>
@@ -9581,14 +9571,9 @@
         <w:fldChar w:fldCharType="end"/>
       </w:r>
       <w:r>
-        <w:t xml:space="preserve"> GUI start </w:t>
-      </w:r>
-      <w:proofErr w:type="gramStart"/>
-      <w:r>
-        <w:t>screen</w:t>
+        <w:t xml:space="preserve"> GUI start screen</w:t>
       </w:r>
       <w:bookmarkEnd w:id="57"/>
-      <w:proofErr w:type="gramEnd"/>
     </w:p>
     <w:p>
       <w:pPr>
@@ -9681,14 +9666,9 @@
         <w:fldChar w:fldCharType="end"/>
       </w:r>
       <w:r>
-        <w:t xml:space="preserve"> GUI upload </w:t>
-      </w:r>
-      <w:proofErr w:type="gramStart"/>
-      <w:r>
-        <w:t>image</w:t>
+        <w:t xml:space="preserve"> GUI upload image</w:t>
       </w:r>
       <w:bookmarkEnd w:id="58"/>
-      <w:proofErr w:type="gramEnd"/>
     </w:p>
     <w:p>
       <w:pPr>
@@ -9787,14 +9767,9 @@
         <w:fldChar w:fldCharType="end"/>
       </w:r>
       <w:r>
-        <w:t xml:space="preserve"> GUI reset </w:t>
-      </w:r>
-      <w:proofErr w:type="gramStart"/>
-      <w:r>
-        <w:t>images</w:t>
+        <w:t xml:space="preserve"> GUI reset images</w:t>
       </w:r>
       <w:bookmarkEnd w:id="59"/>
-      <w:proofErr w:type="gramEnd"/>
     </w:p>
     <w:p>
       <w:pPr>
@@ -9901,14 +9876,9 @@
         <w:fldChar w:fldCharType="end"/>
       </w:r>
       <w:r>
-        <w:t xml:space="preserve"> GUI output image </w:t>
-      </w:r>
-      <w:proofErr w:type="gramStart"/>
-      <w:r>
-        <w:t>1</w:t>
+        <w:t xml:space="preserve"> GUI output image 1</w:t>
       </w:r>
       <w:bookmarkEnd w:id="60"/>
-      <w:proofErr w:type="gramEnd"/>
     </w:p>
     <w:p>
       <w:pPr>
@@ -9986,14 +9956,9 @@
         <w:fldChar w:fldCharType="end"/>
       </w:r>
       <w:r>
-        <w:t xml:space="preserve"> GUI output image </w:t>
-      </w:r>
-      <w:proofErr w:type="gramStart"/>
-      <w:r>
-        <w:t>2</w:t>
+        <w:t xml:space="preserve"> GUI output image 2</w:t>
       </w:r>
       <w:bookmarkEnd w:id="61"/>
-      <w:proofErr w:type="gramEnd"/>
     </w:p>
     <w:p>
       <w:pPr>
@@ -10412,14 +10377,9 @@
         <w:fldChar w:fldCharType="end"/>
       </w:r>
       <w:r>
-        <w:t xml:space="preserve"> System final </w:t>
-      </w:r>
-      <w:proofErr w:type="gramStart"/>
-      <w:r>
-        <w:t>architecture</w:t>
+        <w:t xml:space="preserve"> System final architecture</w:t>
       </w:r>
       <w:bookmarkEnd w:id="69"/>
-      <w:proofErr w:type="gramEnd"/>
     </w:p>
     <w:p>
       <w:pPr>
@@ -10471,23 +10431,45 @@
           <w:sz w:val="24"/>
           <w:szCs w:val="24"/>
         </w:rPr>
-        <w:t xml:space="preserve">To optimize the handling of images, threads are employed. This multithreading approach ensures that the images are processed efficiently across the virtual machines, enabling parallel </w:t>
-      </w:r>
-      <w:proofErr w:type="gramStart"/>
-      <w:r>
-        <w:rPr>
-          <w:sz w:val="24"/>
-          <w:szCs w:val="24"/>
-        </w:rPr>
-        <w:t>processing</w:t>
-      </w:r>
-      <w:proofErr w:type="gramEnd"/>
-      <w:r>
-        <w:rPr>
-          <w:sz w:val="24"/>
-          <w:szCs w:val="24"/>
-        </w:rPr>
-        <w:t xml:space="preserve"> and enhancing the overall performance and responsiveness of the system. By leveraging threads, the system can manage multiple tasks concurrently, thereby improving the speed and reliability of image processing operations within the distributed environment.</w:t>
+        <w:t>To optimize the handling of images, threads are employed. This multithreading approach ensures that the images are processed efficiently across the virtual machines, enabling parallel processing and enhancing the overall performance and responsiveness of the system. By leveraging threads, the system can manage multiple tasks concurrently, thereby improving the speed and reliability of image processing operations within the distributed environment.</w:t>
+      </w:r>
+    </w:p>
+    <w:p>
+      <w:pPr>
+        <w:pStyle w:val="Heading2"/>
+      </w:pPr>
+      <w:r>
+        <w:t>VM health checking</w:t>
+      </w:r>
+    </w:p>
+    <w:p>
+      <w:pPr>
+        <w:rPr>
+          <w:sz w:val="24"/>
+          <w:szCs w:val="24"/>
+        </w:rPr>
+      </w:pPr>
+      <w:r>
+        <w:rPr>
+          <w:sz w:val="24"/>
+          <w:szCs w:val="24"/>
+        </w:rPr>
+        <w:t>The load balancer in this distributed system is equipped with a sophisticated health probe feature designed to continuously monitor the status of each virtual machine within its backend pool. This health probe is configured to initiate a socket connection with each VM at regular intervals of 20 seconds.</w:t>
+      </w:r>
+    </w:p>
+    <w:p>
+      <w:pPr>
+        <w:rPr>
+          <w:sz w:val="24"/>
+          <w:szCs w:val="24"/>
+        </w:rPr>
+      </w:pPr>
+      <w:r>
+        <w:rPr>
+          <w:sz w:val="24"/>
+          <w:szCs w:val="24"/>
+        </w:rPr>
+        <w:t>When the health probe attempts to establish a connection, if the VM successfully accepts the connection and responds appropriately, the VM is deemed healthy and capable of handling incoming traffic. Conversely, if the VM fails to respond to the health probe's connection attempt within the specified timeframe, the load balancer will classify that VM as unhealthy. As a result, the load balancer will automatically exclude the unresponsive VM from the traffic distribution process, ensuring that only healthy VMs receive and process incoming requests. This mechanism helps maintain optimal performance and reliability of the system by dynamically managing the availability of resources.</w:t>
       </w:r>
     </w:p>
     <w:p>
@@ -10623,6 +10605,7 @@
         </w:rPr>
       </w:pPr>
       <w:r>
+        <w:lastRenderedPageBreak/>
         <w:t>Furthermore, the system's architecture supports geographic scalability. This can be achieved by establishing a new cluster of virtual machines in a different geographical location, complete with its own regional load balancer. Once this new load balancer is added to the global load balancer's pool, it can participate in the efficient distribution of traffic alongside the existing regional load balancers. This geographic expansion not only enhances the system's ability to handle higher loads but also improves resilience and availability by distributing the workload across multiple regions.</w:t>
       </w:r>
     </w:p>
@@ -10650,15 +10633,7 @@
           <w:sz w:val="24"/>
           <w:szCs w:val="24"/>
         </w:rPr>
-        <w:t xml:space="preserve">In conclusion, the project redefines efficiency, scalability, and dependability by utilizing distributed computing, which is a major advancement in the field of image processing. By adopting cutting-edge technologies and approaches, we have established the foundation for an adaptable platform that can </w:t>
-      </w:r>
-      <w:r>
-        <w:rPr>
-          <w:sz w:val="24"/>
-          <w:szCs w:val="24"/>
-        </w:rPr>
-        <w:lastRenderedPageBreak/>
-        <w:t>perform a wide range of image processing jobs with unmatched speed and agility. We have proven the viability as well as effectiveness of our strategy via thorough testing and improvement, opening the door for broad adoption and influence across several domains and sectors.</w:t>
+        <w:t>In conclusion, the project redefines efficiency, scalability, and dependability by utilizing distributed computing, which is a major advancement in the field of image processing. By adopting cutting-edge technologies and approaches, we have established the foundation for an adaptable platform that can perform a wide range of image processing jobs with unmatched speed and agility. We have proven the viability as well as effectiveness of our strategy via thorough testing and improvement, opening the door for broad adoption and influence across several domains and sectors.</w:t>
       </w:r>
     </w:p>
     <w:p>
@@ -10928,7 +10903,6 @@
       </w:pPr>
       <w:bookmarkStart w:id="75" w:name="_Toc166860654"/>
       <w:r>
-        <w:lastRenderedPageBreak/>
         <w:t>Table of figures</w:t>
       </w:r>
       <w:bookmarkEnd w:id="75"/>

</xml_diff>